<commit_message>
Desafio de Logica Proposicional
</commit_message>
<xml_diff>
--- a/entregaveis/enigmas_previos.docx
+++ b/entregaveis/enigmas_previos.docx
@@ -282,6 +282,238 @@
         <w:rPr>
           <w:sz w:val="24"/>
           <w:szCs w:val="24"/>
+        </w:rPr>
+      </w:pPr>
+    </w:p>
+    <w:p>
+      <w:pPr>
+        <w:spacing w:line="276" w:lineRule="auto"/>
+        <w:jc w:val="both"/>
+        <w:rPr>
+          <w:sz w:val="24"/>
+          <w:szCs w:val="24"/>
+        </w:rPr>
+      </w:pPr>
+    </w:p>
+    <w:p>
+      <w:pPr>
+        <w:spacing w:line="276" w:lineRule="auto"/>
+        <w:jc w:val="both"/>
+        <w:rPr>
+          <w:sz w:val="24"/>
+          <w:szCs w:val="24"/>
+        </w:rPr>
+      </w:pPr>
+      <w:r>
+        <w:rPr>
+          <w:sz w:val="24"/>
+          <w:szCs w:val="24"/>
+        </w:rPr>
+        <w:t xml:space="preserve">Desafio de logica proposicional, disponibilizara para o usuário uma frase, </w:t>
+      </w:r>
+    </w:p>
+    <w:p>
+      <w:pPr>
+        <w:spacing w:line="276" w:lineRule="auto"/>
+        <w:jc w:val="both"/>
+        <w:rPr>
+          <w:sz w:val="24"/>
+          <w:szCs w:val="24"/>
+        </w:rPr>
+      </w:pPr>
+      <w:r>
+        <w:rPr>
+          <w:sz w:val="24"/>
+          <w:szCs w:val="24"/>
+        </w:rPr>
+        <w:t xml:space="preserve">com uma afirmativa e uma condição, na qual o usuário terá que analisá-la e escolher a </w:t>
+      </w:r>
+    </w:p>
+    <w:p>
+      <w:pPr>
+        <w:spacing w:line="276" w:lineRule="auto"/>
+        <w:jc w:val="both"/>
+        <w:rPr>
+          <w:sz w:val="24"/>
+          <w:szCs w:val="24"/>
+        </w:rPr>
+      </w:pPr>
+      <w:r>
+        <w:rPr>
+          <w:sz w:val="24"/>
+          <w:szCs w:val="24"/>
+        </w:rPr>
+        <w:t xml:space="preserve">fórmula proposicional  correta. Como por exemplo "eu e o fulano faremos o trabalho, </w:t>
+      </w:r>
+    </w:p>
+    <w:p>
+      <w:pPr>
+        <w:spacing w:line="276" w:lineRule="auto"/>
+        <w:jc w:val="both"/>
+        <w:rPr>
+          <w:sz w:val="24"/>
+          <w:szCs w:val="24"/>
+        </w:rPr>
+      </w:pPr>
+      <w:r>
+        <w:rPr>
+          <w:sz w:val="24"/>
+          <w:szCs w:val="24"/>
+        </w:rPr>
+        <w:t xml:space="preserve">se o ciclano não </w:t>
+      </w:r>
+      <w:r>
+        <w:rPr>
+          <w:sz w:val="24"/>
+          <w:szCs w:val="24"/>
+        </w:rPr>
+        <w:t>fizer</w:t>
+      </w:r>
+      <w:r>
+        <w:rPr>
+          <w:sz w:val="24"/>
+          <w:szCs w:val="24"/>
+        </w:rPr>
+        <w:t>".</w:t>
+      </w:r>
+    </w:p>
+    <w:p>
+      <w:pPr>
+        <w:spacing w:line="276" w:lineRule="auto"/>
+        <w:jc w:val="both"/>
+        <w:rPr>
+          <w:sz w:val="24"/>
+          <w:szCs w:val="24"/>
+        </w:rPr>
+      </w:pPr>
+    </w:p>
+    <w:p>
+      <w:pPr>
+        <w:spacing w:line="276" w:lineRule="auto"/>
+        <w:jc w:val="both"/>
+        <w:rPr>
+          <w:sz w:val="24"/>
+          <w:szCs w:val="24"/>
+          <w:lang w:val="en-US"/>
+        </w:rPr>
+      </w:pPr>
+      <w:r>
+        <w:rPr>
+          <w:sz w:val="24"/>
+          <w:szCs w:val="24"/>
+          <w:lang w:val="en-US"/>
+        </w:rPr>
+        <w:t xml:space="preserve">A </w:t>
+      </w:r>
+      <w:r>
+        <w:rPr>
+          <w:sz w:val="24"/>
+          <w:szCs w:val="24"/>
+          <w:lang w:val="en-US"/>
+        </w:rPr>
+        <w:t>= P</w:t>
+      </w:r>
+      <w:r>
+        <w:rPr>
+          <w:sz w:val="24"/>
+          <w:szCs w:val="24"/>
+          <w:lang w:val="en-US"/>
+        </w:rPr>
+        <w:t xml:space="preserve"> ^ B ^(-B)</w:t>
+      </w:r>
+    </w:p>
+    <w:p>
+      <w:pPr>
+        <w:spacing w:line="276" w:lineRule="auto"/>
+        <w:jc w:val="both"/>
+        <w:rPr>
+          <w:sz w:val="24"/>
+          <w:szCs w:val="24"/>
+          <w:lang w:val="en-US"/>
+        </w:rPr>
+      </w:pPr>
+      <w:r>
+        <w:rPr>
+          <w:sz w:val="24"/>
+          <w:szCs w:val="24"/>
+          <w:lang w:val="en-US"/>
+        </w:rPr>
+        <w:t xml:space="preserve">B </w:t>
+      </w:r>
+      <w:r>
+        <w:rPr>
+          <w:sz w:val="24"/>
+          <w:szCs w:val="24"/>
+          <w:lang w:val="en-US"/>
+        </w:rPr>
+        <w:t>= P</w:t>
+      </w:r>
+      <w:r>
+        <w:rPr>
+          <w:sz w:val="24"/>
+          <w:szCs w:val="24"/>
+          <w:lang w:val="en-US"/>
+        </w:rPr>
+        <w:t xml:space="preserve"> ^ B </w:t>
+      </w:r>
+      <w:r>
+        <w:rPr>
+          <w:sz w:val="24"/>
+          <w:szCs w:val="24"/>
+          <w:lang w:val="en-US"/>
+        </w:rPr>
+        <w:t>^ (</w:t>
+      </w:r>
+      <w:r>
+        <w:rPr>
+          <w:sz w:val="24"/>
+          <w:szCs w:val="24"/>
+          <w:lang w:val="en-US"/>
+        </w:rPr>
+        <w:t>A ^ B)</w:t>
+      </w:r>
+    </w:p>
+    <w:p>
+      <w:pPr>
+        <w:spacing w:line="276" w:lineRule="auto"/>
+        <w:jc w:val="both"/>
+        <w:rPr>
+          <w:sz w:val="24"/>
+          <w:szCs w:val="24"/>
+          <w:lang w:val="en-US"/>
+        </w:rPr>
+      </w:pPr>
+      <w:r>
+        <w:rPr>
+          <w:sz w:val="24"/>
+          <w:szCs w:val="24"/>
+          <w:lang w:val="en-US"/>
+        </w:rPr>
+        <w:t xml:space="preserve">C = P </w:t>
+      </w:r>
+      <w:r>
+        <w:rPr>
+          <w:rFonts w:ascii="Arial" w:hAnsi="Arial" w:cs="Arial"/>
+        </w:rPr>
+        <w:sym w:font="Symbol" w:char="F0D8"/>
+      </w:r>
+      <w:r>
+        <w:rPr>
+          <w:sz w:val="24"/>
+          <w:szCs w:val="24"/>
+          <w:lang w:val="en-US"/>
+        </w:rPr>
+        <w:t xml:space="preserve"> B</w:t>
+      </w:r>
+    </w:p>
+    <w:p>
+      <w:pPr>
+        <w:spacing w:line="276" w:lineRule="auto"/>
+        <w:jc w:val="both"/>
+        <w:rPr>
+          <w:sz w:val="24"/>
+          <w:szCs w:val="24"/>
+          <w:lang w:val="en-US"/>
         </w:rPr>
       </w:pPr>
     </w:p>

</xml_diff>

<commit_message>
Enigma Logica Proposicional 2
</commit_message>
<xml_diff>
--- a/entregaveis/enigmas_previos.docx
+++ b/entregaveis/enigmas_previos.docx
@@ -360,21 +360,7 @@
           <w:sz w:val="24"/>
           <w:szCs w:val="24"/>
         </w:rPr>
-        <w:t xml:space="preserve">se o ciclano não </w:t>
-      </w:r>
-      <w:r>
-        <w:rPr>
-          <w:sz w:val="24"/>
-          <w:szCs w:val="24"/>
-        </w:rPr>
-        <w:t>fizer</w:t>
-      </w:r>
-      <w:r>
-        <w:rPr>
-          <w:sz w:val="24"/>
-          <w:szCs w:val="24"/>
-        </w:rPr>
-        <w:t>".</w:t>
+        <w:t>se o ciclano não fizer".</w:t>
       </w:r>
     </w:p>
     <w:p>
@@ -403,23 +389,26 @@
           <w:szCs w:val="24"/>
           <w:lang w:val="en-US"/>
         </w:rPr>
-        <w:t xml:space="preserve">A </w:t>
-      </w:r>
-      <w:r>
+        <w:t>A = P ^ B ^(-B)</w:t>
+      </w:r>
+    </w:p>
+    <w:p>
+      <w:pPr>
+        <w:spacing w:line="276" w:lineRule="auto"/>
+        <w:jc w:val="both"/>
         <w:rPr>
           <w:sz w:val="24"/>
           <w:szCs w:val="24"/>
           <w:lang w:val="en-US"/>
         </w:rPr>
-        <w:t>= P</w:t>
-      </w:r>
+      </w:pPr>
       <w:r>
         <w:rPr>
           <w:sz w:val="24"/>
           <w:szCs w:val="24"/>
           <w:lang w:val="en-US"/>
         </w:rPr>
-        <w:t xml:space="preserve"> ^ B ^(-B)</w:t>
+        <w:t>B = P ^ B ^ (A ^ B)</w:t>
       </w:r>
     </w:p>
     <w:p>
@@ -438,7 +427,13 @@
           <w:szCs w:val="24"/>
           <w:lang w:val="en-US"/>
         </w:rPr>
-        <w:t xml:space="preserve">B </w:t>
+        <w:t xml:space="preserve">C = P </w:t>
+      </w:r>
+      <w:r>
+        <w:rPr>
+          <w:rFonts w:ascii="Arial" w:hAnsi="Arial" w:cs="Arial"/>
+        </w:rPr>
+        <w:sym w:font="Symbol" w:char="F0D8"/>
       </w:r>
       <w:r>
         <w:rPr>
@@ -446,64 +441,151 @@
           <w:szCs w:val="24"/>
           <w:lang w:val="en-US"/>
         </w:rPr>
-        <w:t>= P</w:t>
-      </w:r>
-      <w:r>
+        <w:t xml:space="preserve"> B</w:t>
+      </w:r>
+    </w:p>
+    <w:p>
+      <w:pPr>
+        <w:spacing w:line="276" w:lineRule="auto"/>
+        <w:jc w:val="both"/>
         <w:rPr>
           <w:sz w:val="24"/>
           <w:szCs w:val="24"/>
           <w:lang w:val="en-US"/>
         </w:rPr>
-        <w:t xml:space="preserve"> ^ B </w:t>
-      </w:r>
-      <w:r>
-        <w:rPr>
-          <w:sz w:val="24"/>
-          <w:szCs w:val="24"/>
-          <w:lang w:val="en-US"/>
-        </w:rPr>
-        <w:t>^ (</w:t>
-      </w:r>
-      <w:r>
-        <w:rPr>
-          <w:sz w:val="24"/>
-          <w:szCs w:val="24"/>
-          <w:lang w:val="en-US"/>
-        </w:rPr>
-        <w:t>A ^ B)</w:t>
-      </w:r>
-    </w:p>
-    <w:p>
-      <w:pPr>
-        <w:spacing w:line="276" w:lineRule="auto"/>
-        <w:jc w:val="both"/>
-        <w:rPr>
-          <w:sz w:val="24"/>
-          <w:szCs w:val="24"/>
-          <w:lang w:val="en-US"/>
-        </w:rPr>
-      </w:pPr>
-      <w:r>
-        <w:rPr>
-          <w:sz w:val="24"/>
-          <w:szCs w:val="24"/>
-          <w:lang w:val="en-US"/>
-        </w:rPr>
-        <w:t xml:space="preserve">C = P </w:t>
+      </w:pPr>
+    </w:p>
+    <w:p>
+      <w:r>
+        <w:lastRenderedPageBreak/>
+        <w:t xml:space="preserve">Dada a disjunção exclusiva “Ou Ana é advogada ou Bianca é professora (P </w:t>
+      </w:r>
+      <w:r>
+        <w:rPr>
+          <w:rFonts w:ascii="Cambria Math" w:hAnsi="Cambria Math" w:cs="Cambria Math"/>
+          <w:color w:val="202124"/>
+          <w:sz w:val="21"/>
+          <w:szCs w:val="21"/>
+          <w:shd w:val="clear" w:color="auto" w:fill="FFFFFF"/>
+        </w:rPr>
+        <w:t>⊻ Q)</w:t>
+      </w:r>
+      <w:r>
+        <w:t>”, o usuário deve analisar a mesma e escolher entre as alternativas a sua negação.</w:t>
+      </w:r>
+    </w:p>
+    <w:p>
+      <w:r>
+        <w:t>a)</w:t>
+      </w:r>
+      <w:r>
+        <w:tab/>
+        <w:t xml:space="preserve">“Se Ana é advogada, então Bianca é professora.” (P </w:t>
       </w:r>
       <w:r>
         <w:rPr>
           <w:rFonts w:ascii="Arial" w:hAnsi="Arial" w:cs="Arial"/>
-        </w:rPr>
-        <w:sym w:font="Symbol" w:char="F0D8"/>
-      </w:r>
-      <w:r>
-        <w:rPr>
-          <w:sz w:val="24"/>
-          <w:szCs w:val="24"/>
-          <w:lang w:val="en-US"/>
-        </w:rPr>
-        <w:t xml:space="preserve"> B</w:t>
+          <w:color w:val="202124"/>
+          <w:sz w:val="21"/>
+          <w:szCs w:val="21"/>
+          <w:shd w:val="clear" w:color="auto" w:fill="FFFFFF"/>
+        </w:rPr>
+        <w:t>→ Q)</w:t>
+      </w:r>
+    </w:p>
+    <w:p>
+      <w:r>
+        <w:t>b)</w:t>
+      </w:r>
+      <w:r>
+        <w:tab/>
+        <w:t>“Se Bianca não é advogada então Ana é professora.” (</w:t>
+      </w:r>
+      <w:r>
+        <w:rPr>
+          <w:rFonts w:ascii="Arial" w:hAnsi="Arial" w:cs="Arial"/>
+          <w:color w:val="202124"/>
+          <w:sz w:val="21"/>
+          <w:szCs w:val="21"/>
+          <w:shd w:val="clear" w:color="auto" w:fill="FFFFFF"/>
+        </w:rPr>
+        <w:t>¬</w:t>
+      </w:r>
+      <w:r>
+        <w:t xml:space="preserve">R </w:t>
+      </w:r>
+      <w:r>
+        <w:rPr>
+          <w:rFonts w:ascii="Arial" w:hAnsi="Arial" w:cs="Arial"/>
+          <w:color w:val="202124"/>
+          <w:sz w:val="21"/>
+          <w:szCs w:val="21"/>
+          <w:shd w:val="clear" w:color="auto" w:fill="FFFFFF"/>
+        </w:rPr>
+        <w:t>→ S)</w:t>
+      </w:r>
+    </w:p>
+    <w:p>
+      <w:r>
+        <w:t>c)</w:t>
+      </w:r>
+      <w:r>
+        <w:tab/>
+        <w:t xml:space="preserve">“Ana é advogada se, e somente se, Bianca é professora.” (P </w:t>
+      </w:r>
+      <w:r>
+        <w:rPr>
+          <w:rFonts w:ascii="Arial" w:hAnsi="Arial" w:cs="Arial"/>
+          <w:color w:val="202124"/>
+          <w:sz w:val="21"/>
+          <w:szCs w:val="21"/>
+          <w:shd w:val="clear" w:color="auto" w:fill="FFFFFF"/>
+        </w:rPr>
+        <w:t>↔ Q)</w:t>
+      </w:r>
+    </w:p>
+    <w:p>
+      <w:r>
+        <w:t>d)</w:t>
+      </w:r>
+      <w:r>
+        <w:tab/>
+        <w:t xml:space="preserve">“Se Bianca é advogada, então Ana é professora.” (R </w:t>
+      </w:r>
+      <w:r>
+        <w:rPr>
+          <w:rFonts w:ascii="Arial" w:hAnsi="Arial" w:cs="Arial"/>
+          <w:color w:val="202124"/>
+          <w:sz w:val="21"/>
+          <w:szCs w:val="21"/>
+          <w:shd w:val="clear" w:color="auto" w:fill="FFFFFF"/>
+        </w:rPr>
+        <w:t xml:space="preserve">→ </w:t>
+      </w:r>
+      <w:r>
+        <w:t>S)</w:t>
+      </w:r>
+    </w:p>
+    <w:p>
+      <w:r>
+        <w:t>e)</w:t>
+      </w:r>
+      <w:r>
+        <w:tab/>
+        <w:t xml:space="preserve">“Ana é professora se, e somente se, Bianca é advogada” (S </w:t>
+      </w:r>
+      <w:r>
+        <w:rPr>
+          <w:rFonts w:ascii="Arial" w:hAnsi="Arial" w:cs="Arial"/>
+          <w:color w:val="202124"/>
+          <w:sz w:val="21"/>
+          <w:szCs w:val="21"/>
+          <w:shd w:val="clear" w:color="auto" w:fill="FFFFFF"/>
+        </w:rPr>
+        <w:t xml:space="preserve">↔ </w:t>
+      </w:r>
+      <w:r>
+        <w:t>R)</w:t>
       </w:r>
     </w:p>
     <w:p>

</xml_diff>

<commit_message>
Adicionado enigma dos números em enigmas_previos.docx Adicionado uma tabela no layout de Enigma2Logica
</commit_message>
<xml_diff>
--- a/entregaveis/enigmas_previos.docx
+++ b/entregaveis/enigmas_previos.docx
@@ -284,31 +284,343 @@
           <w:szCs w:val="24"/>
         </w:rPr>
       </w:pPr>
-    </w:p>
-    <w:p>
-      <w:pPr>
-        <w:spacing w:line="276" w:lineRule="auto"/>
-        <w:jc w:val="both"/>
-        <w:rPr>
-          <w:sz w:val="24"/>
-          <w:szCs w:val="24"/>
-        </w:rPr>
-      </w:pPr>
-    </w:p>
-    <w:p>
-      <w:pPr>
-        <w:spacing w:line="276" w:lineRule="auto"/>
-        <w:jc w:val="both"/>
-        <w:rPr>
-          <w:sz w:val="24"/>
-          <w:szCs w:val="24"/>
-        </w:rPr>
-      </w:pPr>
-      <w:r>
-        <w:rPr>
-          <w:sz w:val="24"/>
-          <w:szCs w:val="24"/>
-        </w:rPr>
+      <w:r>
+        <w:rPr>
+          <w:sz w:val="24"/>
+          <w:szCs w:val="24"/>
+        </w:rPr>
+        <w:t>O segundo desafio de raciocínio lógico disponibilizará ao usuário uma tabela com múltiplos de algum número (por exemplo 72), e fará com que o usuário tenha que responder qual o número faltante na tabela.</w:t>
+      </w:r>
+    </w:p>
+    <w:p>
+      <w:pPr>
+        <w:spacing w:line="276" w:lineRule="auto"/>
+        <w:jc w:val="both"/>
+        <w:rPr>
+          <w:sz w:val="24"/>
+          <w:szCs w:val="24"/>
+        </w:rPr>
+      </w:pPr>
+    </w:p>
+    <w:tbl>
+      <w:tblPr>
+        <w:tblStyle w:val="Tabelacomgrade"/>
+        <w:tblW w:w="0" w:type="auto"/>
+        <w:tblLook w:val="04A0" w:firstRow="1" w:lastRow="0" w:firstColumn="1" w:lastColumn="0" w:noHBand="0" w:noVBand="1"/>
+      </w:tblPr>
+      <w:tblGrid>
+        <w:gridCol w:w="988"/>
+        <w:gridCol w:w="992"/>
+        <w:gridCol w:w="992"/>
+      </w:tblGrid>
+      <w:tr>
+        <w:tc>
+          <w:tcPr>
+            <w:tcW w:w="988" w:type="dxa"/>
+          </w:tcPr>
+          <w:p>
+            <w:pPr>
+              <w:spacing w:line="276" w:lineRule="auto"/>
+              <w:jc w:val="center"/>
+              <w:rPr>
+                <w:sz w:val="24"/>
+                <w:szCs w:val="24"/>
+              </w:rPr>
+            </w:pPr>
+            <w:r>
+              <w:rPr>
+                <w:sz w:val="24"/>
+                <w:szCs w:val="24"/>
+              </w:rPr>
+              <w:t>288</w:t>
+            </w:r>
+          </w:p>
+        </w:tc>
+        <w:tc>
+          <w:tcPr>
+            <w:tcW w:w="992" w:type="dxa"/>
+          </w:tcPr>
+          <w:p>
+            <w:pPr>
+              <w:spacing w:line="276" w:lineRule="auto"/>
+              <w:jc w:val="center"/>
+              <w:rPr>
+                <w:sz w:val="24"/>
+                <w:szCs w:val="24"/>
+              </w:rPr>
+            </w:pPr>
+            <w:r>
+              <w:rPr>
+                <w:sz w:val="24"/>
+                <w:szCs w:val="24"/>
+              </w:rPr>
+              <w:t>576</w:t>
+            </w:r>
+          </w:p>
+        </w:tc>
+        <w:tc>
+          <w:tcPr>
+            <w:tcW w:w="992" w:type="dxa"/>
+          </w:tcPr>
+          <w:p>
+            <w:pPr>
+              <w:spacing w:line="276" w:lineRule="auto"/>
+              <w:jc w:val="center"/>
+              <w:rPr>
+                <w:sz w:val="24"/>
+                <w:szCs w:val="24"/>
+              </w:rPr>
+            </w:pPr>
+            <w:r>
+              <w:rPr>
+                <w:sz w:val="24"/>
+                <w:szCs w:val="24"/>
+              </w:rPr>
+              <w:t>72</w:t>
+            </w:r>
+          </w:p>
+        </w:tc>
+      </w:tr>
+      <w:tr>
+        <w:tc>
+          <w:tcPr>
+            <w:tcW w:w="988" w:type="dxa"/>
+          </w:tcPr>
+          <w:p>
+            <w:pPr>
+              <w:spacing w:line="276" w:lineRule="auto"/>
+              <w:jc w:val="center"/>
+              <w:rPr>
+                <w:sz w:val="24"/>
+                <w:szCs w:val="24"/>
+              </w:rPr>
+            </w:pPr>
+            <w:r>
+              <w:rPr>
+                <w:sz w:val="24"/>
+                <w:szCs w:val="24"/>
+              </w:rPr>
+              <w:t>144</w:t>
+            </w:r>
+          </w:p>
+        </w:tc>
+        <w:tc>
+          <w:tcPr>
+            <w:tcW w:w="992" w:type="dxa"/>
+          </w:tcPr>
+          <w:p>
+            <w:pPr>
+              <w:spacing w:line="276" w:lineRule="auto"/>
+              <w:jc w:val="center"/>
+              <w:rPr>
+                <w:sz w:val="24"/>
+                <w:szCs w:val="24"/>
+              </w:rPr>
+            </w:pPr>
+            <w:r>
+              <w:rPr>
+                <w:sz w:val="24"/>
+                <w:szCs w:val="24"/>
+              </w:rPr>
+              <w:t>360</w:t>
+            </w:r>
+          </w:p>
+        </w:tc>
+        <w:tc>
+          <w:tcPr>
+            <w:tcW w:w="992" w:type="dxa"/>
+          </w:tcPr>
+          <w:p>
+            <w:pPr>
+              <w:spacing w:line="276" w:lineRule="auto"/>
+              <w:jc w:val="center"/>
+              <w:rPr>
+                <w:sz w:val="24"/>
+                <w:szCs w:val="24"/>
+              </w:rPr>
+            </w:pPr>
+            <w:r>
+              <w:rPr>
+                <w:sz w:val="24"/>
+                <w:szCs w:val="24"/>
+              </w:rPr>
+              <w:t>??</w:t>
+            </w:r>
+          </w:p>
+        </w:tc>
+      </w:tr>
+      <w:tr>
+        <w:tc>
+          <w:tcPr>
+            <w:tcW w:w="988" w:type="dxa"/>
+          </w:tcPr>
+          <w:p>
+            <w:pPr>
+              <w:spacing w:line="276" w:lineRule="auto"/>
+              <w:jc w:val="center"/>
+              <w:rPr>
+                <w:sz w:val="24"/>
+                <w:szCs w:val="24"/>
+              </w:rPr>
+            </w:pPr>
+            <w:r>
+              <w:rPr>
+                <w:sz w:val="24"/>
+                <w:szCs w:val="24"/>
+              </w:rPr>
+              <w:t>504</w:t>
+            </w:r>
+          </w:p>
+        </w:tc>
+        <w:tc>
+          <w:tcPr>
+            <w:tcW w:w="992" w:type="dxa"/>
+          </w:tcPr>
+          <w:p>
+            <w:pPr>
+              <w:spacing w:line="276" w:lineRule="auto"/>
+              <w:jc w:val="center"/>
+              <w:rPr>
+                <w:sz w:val="24"/>
+                <w:szCs w:val="24"/>
+              </w:rPr>
+            </w:pPr>
+            <w:r>
+              <w:rPr>
+                <w:sz w:val="24"/>
+                <w:szCs w:val="24"/>
+              </w:rPr>
+              <w:t>648</w:t>
+            </w:r>
+          </w:p>
+        </w:tc>
+        <w:tc>
+          <w:tcPr>
+            <w:tcW w:w="992" w:type="dxa"/>
+          </w:tcPr>
+          <w:p>
+            <w:pPr>
+              <w:spacing w:line="276" w:lineRule="auto"/>
+              <w:jc w:val="center"/>
+              <w:rPr>
+                <w:sz w:val="24"/>
+                <w:szCs w:val="24"/>
+              </w:rPr>
+            </w:pPr>
+            <w:r>
+              <w:rPr>
+                <w:sz w:val="24"/>
+                <w:szCs w:val="24"/>
+              </w:rPr>
+              <w:t>216</w:t>
+            </w:r>
+          </w:p>
+        </w:tc>
+      </w:tr>
+    </w:tbl>
+    <w:p>
+      <w:pPr>
+        <w:spacing w:line="276" w:lineRule="auto"/>
+        <w:jc w:val="both"/>
+        <w:rPr>
+          <w:sz w:val="24"/>
+          <w:szCs w:val="24"/>
+        </w:rPr>
+      </w:pPr>
+    </w:p>
+    <w:p>
+      <w:pPr>
+        <w:spacing w:line="276" w:lineRule="auto"/>
+        <w:jc w:val="both"/>
+        <w:rPr>
+          <w:sz w:val="24"/>
+          <w:szCs w:val="24"/>
+        </w:rPr>
+      </w:pPr>
+      <w:r>
+        <w:rPr>
+          <w:sz w:val="24"/>
+          <w:szCs w:val="24"/>
+        </w:rPr>
+        <w:t>A – 327</w:t>
+      </w:r>
+    </w:p>
+    <w:p>
+      <w:pPr>
+        <w:spacing w:line="276" w:lineRule="auto"/>
+        <w:jc w:val="both"/>
+        <w:rPr>
+          <w:sz w:val="24"/>
+          <w:szCs w:val="24"/>
+        </w:rPr>
+      </w:pPr>
+      <w:r>
+        <w:rPr>
+          <w:sz w:val="24"/>
+          <w:szCs w:val="24"/>
+        </w:rPr>
+        <w:t>B – 485</w:t>
+      </w:r>
+    </w:p>
+    <w:p>
+      <w:pPr>
+        <w:spacing w:line="276" w:lineRule="auto"/>
+        <w:jc w:val="both"/>
+        <w:rPr>
+          <w:sz w:val="24"/>
+          <w:szCs w:val="24"/>
+        </w:rPr>
+      </w:pPr>
+      <w:r>
+        <w:rPr>
+          <w:sz w:val="24"/>
+          <w:szCs w:val="24"/>
+        </w:rPr>
+        <w:t>C – 785</w:t>
+      </w:r>
+    </w:p>
+    <w:p>
+      <w:pPr>
+        <w:spacing w:line="276" w:lineRule="auto"/>
+        <w:jc w:val="both"/>
+        <w:rPr>
+          <w:sz w:val="24"/>
+          <w:szCs w:val="24"/>
+        </w:rPr>
+      </w:pPr>
+      <w:r>
+        <w:rPr>
+          <w:sz w:val="24"/>
+          <w:szCs w:val="24"/>
+        </w:rPr>
+        <w:t>D – 432</w:t>
+      </w:r>
+    </w:p>
+    <w:p>
+      <w:pPr>
+        <w:spacing w:line="276" w:lineRule="auto"/>
+        <w:jc w:val="both"/>
+        <w:rPr>
+          <w:sz w:val="24"/>
+          <w:szCs w:val="24"/>
+        </w:rPr>
+      </w:pPr>
+    </w:p>
+    <w:p>
+      <w:pPr>
+        <w:spacing w:line="276" w:lineRule="auto"/>
+        <w:jc w:val="both"/>
+        <w:rPr>
+          <w:sz w:val="24"/>
+          <w:szCs w:val="24"/>
+        </w:rPr>
+      </w:pPr>
+      <w:r>
+        <w:rPr>
+          <w:sz w:val="24"/>
+          <w:szCs w:val="24"/>
+        </w:rPr>
+        <w:lastRenderedPageBreak/>
         <w:t xml:space="preserve">Desafio de logica proposicional, disponibilizara para o usuário uma frase, </w:t>
       </w:r>
     </w:p>
@@ -457,7 +769,6 @@
     </w:p>
     <w:p>
       <w:r>
-        <w:lastRenderedPageBreak/>
         <w:t xml:space="preserve">Dada a disjunção exclusiva “Ou Ana é advogada ou Bianca é professora (P </w:t>
       </w:r>
       <w:r>
@@ -1035,6 +1346,25 @@
     <w:semiHidden/>
     <w:unhideWhenUsed/>
   </w:style>
+  <w:style w:type="table" w:styleId="Tabelacomgrade">
+    <w:name w:val="Table Grid"/>
+    <w:basedOn w:val="Tabelanormal"/>
+    <w:uiPriority w:val="39"/>
+    <w:rsid w:val="00DF14F8"/>
+    <w:pPr>
+      <w:spacing w:after="0" w:line="240" w:lineRule="auto"/>
+    </w:pPr>
+    <w:tblPr>
+      <w:tblBorders>
+        <w:top w:val="single" w:sz="4" w:space="0" w:color="auto"/>
+        <w:left w:val="single" w:sz="4" w:space="0" w:color="auto"/>
+        <w:bottom w:val="single" w:sz="4" w:space="0" w:color="auto"/>
+        <w:right w:val="single" w:sz="4" w:space="0" w:color="auto"/>
+        <w:insideH w:val="single" w:sz="4" w:space="0" w:color="auto"/>
+        <w:insideV w:val="single" w:sz="4" w:space="0" w:color="auto"/>
+      </w:tblBorders>
+    </w:tblPr>
+  </w:style>
 </w:styles>
 </file>
 

</xml_diff>